<commit_message>
Updated Design and Implementation Doc
</commit_message>
<xml_diff>
--- a/ShortAssignment_1b.docx
+++ b/ShortAssignment_1b.docx
@@ -147,7 +147,10 @@
         <w:rPr>
           <w:rFonts w:ascii="Times New Roman" w:hAnsi="Times New Roman" w:cs="Times New Roman"/>
         </w:rPr>
-        <w:t xml:space="preserve">Link to GitHub repository: </w:t>
+        <w:t>Link to GitHub repository:</w:t>
+      </w:r>
+      <w:r>
+        <w:t xml:space="preserve"> </w:t>
       </w:r>
       <w:hyperlink r:id="rId6" w:history="1">
         <w:r>
@@ -155,7 +158,7 @@
             <w:rStyle w:val="Hyperlink"/>
             <w:rFonts w:ascii="Times New Roman" w:hAnsi="Times New Roman" w:cs="Times New Roman"/>
           </w:rPr>
-          <w:t>https://github.com/jaymeshaze/cst213</w:t>
+          <w:t>https://github.com/jaymeshaze/ShortAssignment_1b</w:t>
         </w:r>
       </w:hyperlink>
     </w:p>
@@ -167,6 +170,8 @@
           <w:u w:val="single"/>
         </w:rPr>
       </w:pPr>
+      <w:bookmarkStart w:id="1" w:name="_GoBack"/>
+      <w:bookmarkEnd w:id="1"/>
     </w:p>
     <w:p>
       <w:pPr>
@@ -440,8 +445,6 @@
           <w:rFonts w:ascii="Times New Roman" w:hAnsi="Times New Roman" w:cs="Times New Roman"/>
         </w:rPr>
       </w:pPr>
-      <w:bookmarkStart w:id="1" w:name="_GoBack"/>
-      <w:bookmarkEnd w:id="1"/>
     </w:p>
     <w:p>
       <w:pPr>

</xml_diff>